<commit_message>
Jan FHIR agenda, updates to trackers,
</commit_message>
<xml_diff>
--- a/presentations/2018-06 Russia/Russia - FHIR in Canada.docx
+++ b/presentations/2018-06 Russia/Russia - FHIR in Canada.docx
@@ -3,8 +3,6 @@
 <w:document xmlns:wpc="http://schemas.microsoft.com/office/word/2010/wordprocessingCanvas" xmlns:cx="http://schemas.microsoft.com/office/drawing/2014/chartex" xmlns:cx1="http://schemas.microsoft.com/office/drawing/2015/9/8/chartex" xmlns:cx2="http://schemas.microsoft.com/office/drawing/2015/10/21/chartex" xmlns:cx3="http://schemas.microsoft.com/office/drawing/2016/5/9/chartex" xmlns:cx4="http://schemas.microsoft.com/office/drawing/2016/5/10/chartex" xmlns:cx5="http://schemas.microsoft.com/office/drawing/2016/5/11/chartex" xmlns:cx6="http://schemas.microsoft.com/office/drawing/2016/5/12/chartex" xmlns:cx7="http://schemas.microsoft.com/office/drawing/2016/5/13/chartex" xmlns:cx8="http://schemas.microsoft.com/office/drawing/2016/5/14/chartex" xmlns:mc="http://schemas.openxmlformats.org/markup-compatibility/2006" xmlns:aink="http://schemas.microsoft.com/office/drawing/2016/ink" xmlns:am3d="http://schemas.microsoft.com/office/drawing/2017/model3d" xmlns:o="urn:schemas-microsoft-com:office:office" xmlns:r="http://schemas.openxmlformats.org/officeDocument/2006/relationships" xmlns:m="http://schemas.openxmlformats.org/officeDocument/2006/math" xmlns:v="urn:schemas-microsoft-com:vml" xmlns:wp14="http://schemas.microsoft.com/office/word/2010/wordprocessingDrawing" xmlns:wp="http://schemas.openxmlformats.org/drawingml/2006/wordprocessingDrawing" xmlns:w10="urn:schemas-microsoft-com:office:word" xmlns:w="http://schemas.openxmlformats.org/wordprocessingml/2006/main" xmlns:w14="http://schemas.microsoft.com/office/word/2010/wordml" xmlns:w15="http://schemas.microsoft.com/office/word/2012/wordml" xmlns:w16cid="http://schemas.microsoft.com/office/word/2016/wordml/cid" xmlns:w16se="http://schemas.microsoft.com/office/word/2015/wordml/symex" xmlns:wpg="http://schemas.microsoft.com/office/word/2010/wordprocessingGroup" xmlns:wpi="http://schemas.microsoft.com/office/word/2010/wordprocessingInk" xmlns:wne="http://schemas.microsoft.com/office/word/2006/wordml" xmlns:wps="http://schemas.microsoft.com/office/word/2010/wordprocessingShape" mc:Ignorable="w14 w15 w16se w16cid wp14">
   <w:body>
     <w:p>
-      <w:bookmarkStart w:id="0" w:name="_GoBack"/>
-      <w:bookmarkEnd w:id="0"/>
       <w:r>
         <w:t xml:space="preserve">Good </w:t>
       </w:r>
@@ -360,7 +358,12 @@
         <w:t xml:space="preserve">Canada is also looking to the possibility of being able to leverage SMART on FHIR and CDS Hooks – capabilities that allow other systems to plug into EHR interfaces and workflows.  </w:t>
       </w:r>
       <w:r>
-        <w:t>Canada relies on many of the same hospital information systems as are used in the US – Epic, Cerner, etc. and those already have support for these technologies.  To be used in Canada, there are several steps we need to take which we’re working our way through:</w:t>
+        <w:t xml:space="preserve">Canada relies on many of the same hospital information systems as are used in the US – Epic, Cerner, etc. and those already have support for these technologies.  </w:t>
+      </w:r>
+    </w:p>
+    <w:p>
+      <w:r>
+        <w:t>To be used in Canada, there are several steps we need to take which we’re working our way through:</w:t>
       </w:r>
     </w:p>
     <w:p>
@@ -410,6 +413,7 @@
       </w:r>
     </w:p>
     <w:p>
+      <w:bookmarkStart w:id="0" w:name="_GoBack"/>
       <w:r>
         <w:t xml:space="preserve">FHIR has been slower to penetrate in Canada, in large part due to the HL7 v3 hangover we’re experiencing from earlier implementation experiences.  However, FHIR is </w:t>
       </w:r>
@@ -421,6 +425,7 @@
       <w:r>
         <w:t xml:space="preserve"> on and is starting to spread.  We expect it will continue to grow, though it will be running in parallel with legacy technologies for a long time.</w:t>
       </w:r>
+      <w:bookmarkEnd w:id="0"/>
     </w:p>
     <w:sectPr>
       <w:pgSz w:w="12240" w:h="15840"/>

</xml_diff>